<commit_message>
Updated to match AAP-mandated font
</commit_message>
<xml_diff>
--- a/paper/reference.docx
+++ b/paper/reference.docx
@@ -148,12 +148,7 @@
         <w:t xml:space="preserve"> </w:t>
       </w:r>
       <w:r>
-        <w:t>B</w:t>
-      </w:r>
-      <w:bookmarkStart w:id="9" w:name="_GoBack"/>
-      <w:bookmarkEnd w:id="9"/>
-      <w:r>
-        <w:t>ody</w:t>
+        <w:t>Body</w:t>
       </w:r>
       <w:r>
         <w:t xml:space="preserve"> Text. Body Text Char.    </w:t>
@@ -161,6 +156,7 @@
       <w:r>
         <w:rPr>
           <w:rStyle w:val="VerbatimChar"/>
+          <w:rFonts w:eastAsiaTheme="minorHAnsi"/>
         </w:rPr>
         <w:t xml:space="preserve"> Verbatim Char </w:t>
       </w:r>
@@ -171,8 +167,23 @@
         <w:r>
           <w:rPr>
             <w:rStyle w:val="Hyperlink"/>
+            <w:rFonts w:eastAsiaTheme="minorHAnsi"/>
           </w:rPr>
-          <w:t xml:space="preserve"> Hyperlink </w:t>
+          <w:t xml:space="preserve"> </w:t>
+        </w:r>
+        <w:r>
+          <w:rPr>
+            <w:rStyle w:val="Hyperlink"/>
+            <w:rFonts w:eastAsiaTheme="minorHAnsi"/>
+          </w:rPr>
+          <w:t>Hyperlink</w:t>
+        </w:r>
+        <w:r>
+          <w:rPr>
+            <w:rStyle w:val="Hyperlink"/>
+            <w:rFonts w:eastAsiaTheme="minorHAnsi"/>
+          </w:rPr>
+          <w:t xml:space="preserve"> </w:t>
         </w:r>
       </w:hyperlink>
       <w:r>
@@ -290,7 +301,20 @@
         <w:pStyle w:val="DefinitionTerm"/>
       </w:pPr>
       <w:r>
-        <w:t xml:space="preserve"> DefinitionTerm </w:t>
+        <w:t xml:space="preserve"> </w:t>
+      </w:r>
+      <w:proofErr w:type="spellStart"/>
+      <w:r>
+        <w:t>Defi</w:t>
+      </w:r>
+      <w:bookmarkStart w:id="9" w:name="_GoBack"/>
+      <w:bookmarkEnd w:id="9"/>
+      <w:r>
+        <w:t>nitionTerm</w:t>
+      </w:r>
+      <w:proofErr w:type="spellEnd"/>
+      <w:r>
+        <w:t xml:space="preserve"> </w:t>
       </w:r>
     </w:p>
     <w:p>
@@ -306,8 +330,15 @@
         <w:pStyle w:val="DefinitionTerm"/>
       </w:pPr>
       <w:r>
-        <w:lastRenderedPageBreak/>
-        <w:t xml:space="preserve"> DefinitionTerm </w:t>
+        <w:t xml:space="preserve"> </w:t>
+      </w:r>
+      <w:proofErr w:type="spellStart"/>
+      <w:r>
+        <w:t>DefinitionTerm</w:t>
+      </w:r>
+      <w:proofErr w:type="spellEnd"/>
+      <w:r>
+        <w:t xml:space="preserve"> </w:t>
       </w:r>
     </w:p>
     <w:p>
@@ -394,7 +425,7 @@
   <w:abstractNum w:abstractNumId="0" w15:restartNumberingAfterBreak="0">
     <w:nsid w:val="FFFFFF7C"/>
     <w:multiLevelType w:val="singleLevel"/>
-    <w:tmpl w:val="071E4914"/>
+    <w:tmpl w:val="D2581342"/>
     <w:lvl w:ilvl="0">
       <w:start w:val="1"/>
       <w:numFmt w:val="decimal"/>
@@ -411,7 +442,7 @@
   <w:abstractNum w:abstractNumId="1" w15:restartNumberingAfterBreak="0">
     <w:nsid w:val="FFFFFF7D"/>
     <w:multiLevelType w:val="singleLevel"/>
-    <w:tmpl w:val="D9C0515E"/>
+    <w:tmpl w:val="0F1AB990"/>
     <w:lvl w:ilvl="0">
       <w:start w:val="1"/>
       <w:numFmt w:val="decimal"/>
@@ -428,7 +459,7 @@
   <w:abstractNum w:abstractNumId="2" w15:restartNumberingAfterBreak="0">
     <w:nsid w:val="FFFFFF7E"/>
     <w:multiLevelType w:val="singleLevel"/>
-    <w:tmpl w:val="FE2ED8DA"/>
+    <w:tmpl w:val="7AD0EDB6"/>
     <w:lvl w:ilvl="0">
       <w:start w:val="1"/>
       <w:numFmt w:val="decimal"/>
@@ -445,7 +476,7 @@
   <w:abstractNum w:abstractNumId="3" w15:restartNumberingAfterBreak="0">
     <w:nsid w:val="FFFFFF7F"/>
     <w:multiLevelType w:val="singleLevel"/>
-    <w:tmpl w:val="C8FA92EA"/>
+    <w:tmpl w:val="E8860D0A"/>
     <w:lvl w:ilvl="0">
       <w:start w:val="1"/>
       <w:numFmt w:val="decimal"/>
@@ -462,7 +493,7 @@
   <w:abstractNum w:abstractNumId="4" w15:restartNumberingAfterBreak="0">
     <w:nsid w:val="FFFFFF80"/>
     <w:multiLevelType w:val="singleLevel"/>
-    <w:tmpl w:val="B36E189E"/>
+    <w:tmpl w:val="59625D18"/>
     <w:lvl w:ilvl="0">
       <w:start w:val="1"/>
       <w:numFmt w:val="bullet"/>
@@ -482,7 +513,7 @@
   <w:abstractNum w:abstractNumId="5" w15:restartNumberingAfterBreak="0">
     <w:nsid w:val="FFFFFF81"/>
     <w:multiLevelType w:val="singleLevel"/>
-    <w:tmpl w:val="B36233CE"/>
+    <w:tmpl w:val="CFCC400A"/>
     <w:lvl w:ilvl="0">
       <w:start w:val="1"/>
       <w:numFmt w:val="bullet"/>
@@ -502,7 +533,7 @@
   <w:abstractNum w:abstractNumId="6" w15:restartNumberingAfterBreak="0">
     <w:nsid w:val="FFFFFF82"/>
     <w:multiLevelType w:val="singleLevel"/>
-    <w:tmpl w:val="D70ECA0A"/>
+    <w:tmpl w:val="33BAB590"/>
     <w:lvl w:ilvl="0">
       <w:start w:val="1"/>
       <w:numFmt w:val="bullet"/>
@@ -522,7 +553,7 @@
   <w:abstractNum w:abstractNumId="7" w15:restartNumberingAfterBreak="0">
     <w:nsid w:val="FFFFFF83"/>
     <w:multiLevelType w:val="singleLevel"/>
-    <w:tmpl w:val="9C10B34C"/>
+    <w:tmpl w:val="00CABAE0"/>
     <w:lvl w:ilvl="0">
       <w:start w:val="1"/>
       <w:numFmt w:val="bullet"/>
@@ -542,7 +573,7 @@
   <w:abstractNum w:abstractNumId="8" w15:restartNumberingAfterBreak="0">
     <w:nsid w:val="FFFFFF88"/>
     <w:multiLevelType w:val="singleLevel"/>
-    <w:tmpl w:val="80548848"/>
+    <w:tmpl w:val="7E167B44"/>
     <w:lvl w:ilvl="0">
       <w:start w:val="1"/>
       <w:numFmt w:val="decimal"/>
@@ -559,7 +590,7 @@
   <w:abstractNum w:abstractNumId="9" w15:restartNumberingAfterBreak="0">
     <w:nsid w:val="FFFFFF89"/>
     <w:multiLevelType w:val="singleLevel"/>
-    <w:tmpl w:val="DD3275D4"/>
+    <w:tmpl w:val="996419D4"/>
     <w:lvl w:ilvl="0">
       <w:start w:val="1"/>
       <w:numFmt w:val="bullet"/>
@@ -721,7 +752,8 @@
   <w:docDefaults>
     <w:rPrDefault>
       <w:rPr>
-        <w:rFonts w:asciiTheme="minorHAnsi" w:eastAsiaTheme="minorHAnsi" w:hAnsiTheme="minorHAnsi" w:cstheme="minorBidi"/>
+        <w:rFonts w:ascii="Times New Roman" w:eastAsiaTheme="minorHAnsi" w:hAnsi="Times New Roman" w:cs="Times New Roman"/>
+        <w:color w:val="000000" w:themeColor="text1"/>
         <w:sz w:val="24"/>
         <w:szCs w:val="24"/>
         <w:lang w:val="en-US" w:eastAsia="en-US" w:bidi="ar-SA"/>
@@ -1073,9 +1105,6 @@
     <w:name w:val="Normal"/>
     <w:qFormat/>
     <w:rsid w:val="0096038C"/>
-    <w:rPr>
-      <w:rFonts w:ascii="Times New Roman" w:hAnsi="Times New Roman"/>
-    </w:rPr>
   </w:style>
   <w:style w:type="paragraph" w:styleId="Heading1">
     <w:name w:val="heading 1"/>
@@ -1083,6 +1112,7 @@
     <w:next w:val="BodyText"/>
     <w:uiPriority w:val="9"/>
     <w:qFormat/>
+    <w:rsid w:val="00EA356A"/>
     <w:pPr>
       <w:keepNext/>
       <w:keepLines/>
@@ -1090,12 +1120,8 @@
       <w:outlineLvl w:val="0"/>
     </w:pPr>
     <w:rPr>
-      <w:rFonts w:asciiTheme="majorHAnsi" w:eastAsiaTheme="majorEastAsia" w:hAnsiTheme="majorHAnsi" w:cstheme="majorBidi"/>
+      <w:rFonts w:eastAsia="Times New Roman"/>
       <w:b/>
-      <w:bCs/>
-      <w:color w:val="345A8A" w:themeColor="accent1" w:themeShade="B5"/>
-      <w:sz w:val="32"/>
-      <w:szCs w:val="32"/>
     </w:rPr>
   </w:style>
   <w:style w:type="paragraph" w:styleId="Heading2">
@@ -1105,6 +1131,7 @@
     <w:uiPriority w:val="9"/>
     <w:unhideWhenUsed/>
     <w:qFormat/>
+    <w:rsid w:val="00EA356A"/>
     <w:pPr>
       <w:keepNext/>
       <w:keepLines/>
@@ -1112,12 +1139,9 @@
       <w:outlineLvl w:val="1"/>
     </w:pPr>
     <w:rPr>
-      <w:rFonts w:asciiTheme="majorHAnsi" w:eastAsiaTheme="majorEastAsia" w:hAnsiTheme="majorHAnsi" w:cstheme="majorBidi"/>
+      <w:rFonts w:eastAsia="Times New Roman"/>
       <w:b/>
       <w:bCs/>
-      <w:color w:val="4F81BD" w:themeColor="accent1"/>
-      <w:sz w:val="32"/>
-      <w:szCs w:val="32"/>
     </w:rPr>
   </w:style>
   <w:style w:type="paragraph" w:styleId="Heading3">
@@ -1127,6 +1151,7 @@
     <w:uiPriority w:val="9"/>
     <w:unhideWhenUsed/>
     <w:qFormat/>
+    <w:rsid w:val="00EA356A"/>
     <w:pPr>
       <w:keepNext/>
       <w:keepLines/>
@@ -1134,11 +1159,9 @@
       <w:outlineLvl w:val="2"/>
     </w:pPr>
     <w:rPr>
-      <w:rFonts w:asciiTheme="majorHAnsi" w:eastAsiaTheme="majorEastAsia" w:hAnsiTheme="majorHAnsi" w:cstheme="majorBidi"/>
+      <w:rFonts w:eastAsiaTheme="majorEastAsia" w:cstheme="majorBidi"/>
       <w:b/>
       <w:bCs/>
-      <w:color w:val="4F81BD" w:themeColor="accent1"/>
-      <w:sz w:val="28"/>
       <w:szCs w:val="28"/>
     </w:rPr>
   </w:style>
@@ -1149,6 +1172,7 @@
     <w:uiPriority w:val="9"/>
     <w:unhideWhenUsed/>
     <w:qFormat/>
+    <w:rsid w:val="00EA356A"/>
     <w:pPr>
       <w:keepNext/>
       <w:keepLines/>
@@ -1156,10 +1180,9 @@
       <w:outlineLvl w:val="3"/>
     </w:pPr>
     <w:rPr>
-      <w:rFonts w:asciiTheme="majorHAnsi" w:eastAsiaTheme="majorEastAsia" w:hAnsiTheme="majorHAnsi" w:cstheme="majorBidi"/>
+      <w:rFonts w:eastAsiaTheme="majorEastAsia" w:cstheme="majorBidi"/>
       <w:b/>
       <w:bCs/>
-      <w:color w:val="4F81BD" w:themeColor="accent1"/>
     </w:rPr>
   </w:style>
   <w:style w:type="paragraph" w:styleId="Heading5">
@@ -1169,6 +1192,7 @@
     <w:uiPriority w:val="9"/>
     <w:unhideWhenUsed/>
     <w:qFormat/>
+    <w:rsid w:val="00EA356A"/>
     <w:pPr>
       <w:keepNext/>
       <w:keepLines/>
@@ -1176,10 +1200,8 @@
       <w:outlineLvl w:val="4"/>
     </w:pPr>
     <w:rPr>
-      <w:rFonts w:asciiTheme="majorHAnsi" w:eastAsiaTheme="majorEastAsia" w:hAnsiTheme="majorHAnsi" w:cstheme="majorBidi"/>
-      <w:i/>
-      <w:iCs/>
-      <w:color w:val="4F81BD" w:themeColor="accent1"/>
+      <w:rFonts w:eastAsia="Times New Roman"/>
+      <w:b/>
     </w:rPr>
   </w:style>
   <w:style w:type="paragraph" w:styleId="Heading6">
@@ -1189,6 +1211,7 @@
     <w:uiPriority w:val="9"/>
     <w:unhideWhenUsed/>
     <w:qFormat/>
+    <w:rsid w:val="00EA356A"/>
     <w:pPr>
       <w:keepNext/>
       <w:keepLines/>
@@ -1196,8 +1219,8 @@
       <w:outlineLvl w:val="5"/>
     </w:pPr>
     <w:rPr>
-      <w:rFonts w:asciiTheme="majorHAnsi" w:eastAsiaTheme="majorEastAsia" w:hAnsiTheme="majorHAnsi" w:cstheme="majorBidi"/>
-      <w:color w:val="4F81BD" w:themeColor="accent1"/>
+      <w:rFonts w:eastAsia="Times New Roman"/>
+      <w:b/>
     </w:rPr>
   </w:style>
   <w:style w:type="paragraph" w:styleId="Heading7">
@@ -1207,6 +1230,7 @@
     <w:uiPriority w:val="9"/>
     <w:unhideWhenUsed/>
     <w:qFormat/>
+    <w:rsid w:val="00EA356A"/>
     <w:pPr>
       <w:keepNext/>
       <w:keepLines/>
@@ -1214,8 +1238,8 @@
       <w:outlineLvl w:val="6"/>
     </w:pPr>
     <w:rPr>
-      <w:rFonts w:asciiTheme="majorHAnsi" w:eastAsiaTheme="majorEastAsia" w:hAnsiTheme="majorHAnsi" w:cstheme="majorBidi"/>
-      <w:color w:val="4F81BD" w:themeColor="accent1"/>
+      <w:rFonts w:eastAsia="Times New Roman"/>
+      <w:b/>
     </w:rPr>
   </w:style>
   <w:style w:type="paragraph" w:styleId="Heading8">
@@ -1225,6 +1249,7 @@
     <w:uiPriority w:val="9"/>
     <w:unhideWhenUsed/>
     <w:qFormat/>
+    <w:rsid w:val="00EA356A"/>
     <w:pPr>
       <w:keepNext/>
       <w:keepLines/>
@@ -1232,8 +1257,8 @@
       <w:outlineLvl w:val="7"/>
     </w:pPr>
     <w:rPr>
-      <w:rFonts w:asciiTheme="majorHAnsi" w:eastAsiaTheme="majorEastAsia" w:hAnsiTheme="majorHAnsi" w:cstheme="majorBidi"/>
-      <w:color w:val="4F81BD" w:themeColor="accent1"/>
+      <w:rFonts w:eastAsia="Times New Roman"/>
+      <w:b/>
     </w:rPr>
   </w:style>
   <w:style w:type="paragraph" w:styleId="Heading9">
@@ -1243,6 +1268,7 @@
     <w:uiPriority w:val="9"/>
     <w:unhideWhenUsed/>
     <w:qFormat/>
+    <w:rsid w:val="00EA356A"/>
     <w:pPr>
       <w:keepNext/>
       <w:keepLines/>
@@ -1250,8 +1276,8 @@
       <w:outlineLvl w:val="8"/>
     </w:pPr>
     <w:rPr>
-      <w:rFonts w:asciiTheme="majorHAnsi" w:eastAsiaTheme="majorEastAsia" w:hAnsiTheme="majorHAnsi" w:cstheme="majorBidi"/>
-      <w:color w:val="4F81BD" w:themeColor="accent1"/>
+      <w:rFonts w:eastAsia="Times New Roman"/>
+      <w:b/>
     </w:rPr>
   </w:style>
   <w:style w:type="character" w:default="1" w:styleId="DefaultParagraphFont">
@@ -1309,6 +1335,7 @@
     <w:basedOn w:val="Normal"/>
     <w:next w:val="BodyText"/>
     <w:qFormat/>
+    <w:rsid w:val="00EA356A"/>
     <w:pPr>
       <w:keepNext/>
       <w:keepLines/>
@@ -1316,12 +1343,9 @@
       <w:jc w:val="center"/>
     </w:pPr>
     <w:rPr>
-      <w:rFonts w:asciiTheme="majorHAnsi" w:eastAsiaTheme="majorEastAsia" w:hAnsiTheme="majorHAnsi" w:cstheme="majorBidi"/>
+      <w:rFonts w:eastAsia="Times New Roman"/>
       <w:b/>
       <w:bCs/>
-      <w:color w:val="345A8A" w:themeColor="accent1" w:themeShade="B5"/>
-      <w:sz w:val="36"/>
-      <w:szCs w:val="36"/>
     </w:rPr>
   </w:style>
   <w:style w:type="paragraph" w:styleId="Subtitle">
@@ -1329,11 +1353,11 @@
     <w:basedOn w:val="Title"/>
     <w:next w:val="BodyText"/>
     <w:qFormat/>
+    <w:rsid w:val="00541FA5"/>
     <w:pPr>
       <w:spacing w:before="240"/>
     </w:pPr>
     <w:rPr>
-      <w:sz w:val="30"/>
       <w:szCs w:val="30"/>
     </w:rPr>
   </w:style>
@@ -1347,9 +1371,6 @@
       <w:keepLines/>
       <w:jc w:val="center"/>
     </w:pPr>
-    <w:rPr>
-      <w:rFonts w:ascii="Times New Roman" w:hAnsi="Times New Roman"/>
-    </w:rPr>
   </w:style>
   <w:style w:type="paragraph" w:styleId="Date">
     <w:name w:val="Date"/>
@@ -1361,24 +1382,18 @@
       <w:keepLines/>
       <w:jc w:val="center"/>
     </w:pPr>
-    <w:rPr>
-      <w:rFonts w:ascii="Times New Roman" w:hAnsi="Times New Roman"/>
-    </w:rPr>
   </w:style>
   <w:style w:type="paragraph" w:customStyle="1" w:styleId="Abstract">
     <w:name w:val="Abstract"/>
     <w:basedOn w:val="Normal"/>
     <w:next w:val="BodyText"/>
     <w:qFormat/>
+    <w:rsid w:val="00541FA5"/>
     <w:pPr>
       <w:keepNext/>
       <w:keepLines/>
       <w:spacing w:before="300" w:after="300"/>
     </w:pPr>
-    <w:rPr>
-      <w:sz w:val="20"/>
-      <w:szCs w:val="20"/>
-    </w:rPr>
   </w:style>
   <w:style w:type="paragraph" w:styleId="Bibliography">
     <w:name w:val="Bibliography"/>
@@ -1392,14 +1407,13 @@
     <w:uiPriority w:val="9"/>
     <w:unhideWhenUsed/>
     <w:qFormat/>
+    <w:rsid w:val="00C179B4"/>
     <w:pPr>
       <w:spacing w:before="100" w:after="100"/>
     </w:pPr>
     <w:rPr>
-      <w:rFonts w:asciiTheme="majorHAnsi" w:eastAsiaTheme="majorEastAsia" w:hAnsiTheme="majorHAnsi" w:cstheme="majorBidi"/>
+      <w:rFonts w:eastAsia="Times New Roman"/>
       <w:bCs/>
-      <w:sz w:val="20"/>
-      <w:szCs w:val="20"/>
     </w:rPr>
   </w:style>
   <w:style w:type="paragraph" w:styleId="FootnoteText">
@@ -1428,6 +1442,7 @@
     <w:name w:val="Definition Term"/>
     <w:basedOn w:val="Normal"/>
     <w:next w:val="Definition"/>
+    <w:rsid w:val="00EA356A"/>
     <w:pPr>
       <w:keepNext/>
       <w:keepLines/>
@@ -1455,13 +1470,21 @@
   <w:style w:type="paragraph" w:customStyle="1" w:styleId="TableCaption">
     <w:name w:val="Table Caption"/>
     <w:basedOn w:val="Caption"/>
+    <w:rsid w:val="00C179B4"/>
     <w:pPr>
       <w:keepNext/>
     </w:pPr>
+    <w:rPr>
+      <w:i w:val="0"/>
+    </w:rPr>
   </w:style>
   <w:style w:type="paragraph" w:customStyle="1" w:styleId="ImageCaption">
     <w:name w:val="Image Caption"/>
     <w:basedOn w:val="Caption"/>
+    <w:rsid w:val="00C179B4"/>
+    <w:rPr>
+      <w:i w:val="0"/>
+    </w:rPr>
   </w:style>
   <w:style w:type="paragraph" w:customStyle="1" w:styleId="Figure">
     <w:name w:val="Figure"/>
@@ -1482,9 +1505,11 @@
   <w:style w:type="character" w:customStyle="1" w:styleId="VerbatimChar">
     <w:name w:val="Verbatim Char"/>
     <w:basedOn w:val="CaptionChar"/>
-    <w:rPr>
-      <w:rFonts w:ascii="Consolas" w:hAnsi="Consolas"/>
-      <w:sz w:val="22"/>
+    <w:rsid w:val="00C179B4"/>
+    <w:rPr>
+      <w:rFonts w:ascii="Times New Roman" w:eastAsia="Times New Roman" w:hAnsi="Times New Roman" w:cs="Times New Roman"/>
+      <w:sz w:val="24"/>
+      <w:szCs w:val="24"/>
     </w:rPr>
   </w:style>
   <w:style w:type="character" w:styleId="FootnoteReference">
@@ -1497,8 +1522,12 @@
   <w:style w:type="character" w:styleId="Hyperlink">
     <w:name w:val="Hyperlink"/>
     <w:basedOn w:val="CaptionChar"/>
-    <w:rPr>
-      <w:color w:val="4F81BD" w:themeColor="accent1"/>
+    <w:rsid w:val="00C179B4"/>
+    <w:rPr>
+      <w:rFonts w:ascii="Times New Roman" w:eastAsia="Times New Roman" w:hAnsi="Times New Roman" w:cs="Times New Roman"/>
+      <w:color w:val="000000" w:themeColor="text1"/>
+      <w:sz w:val="24"/>
+      <w:szCs w:val="24"/>
     </w:rPr>
   </w:style>
   <w:style w:type="paragraph" w:styleId="TOCHeading">
@@ -1514,7 +1543,7 @@
     </w:pPr>
     <w:rPr>
       <w:b w:val="0"/>
-      <w:bCs w:val="0"/>
+      <w:bCs/>
       <w:color w:val="365F91" w:themeColor="accent1" w:themeShade="BF"/>
     </w:rPr>
   </w:style>
@@ -1530,6 +1559,17 @@
     <w:semiHidden/>
     <w:unhideWhenUsed/>
     <w:rsid w:val="00DB7FFE"/>
+  </w:style>
+  <w:style w:type="character" w:styleId="FollowedHyperlink">
+    <w:name w:val="FollowedHyperlink"/>
+    <w:basedOn w:val="DefaultParagraphFont"/>
+    <w:semiHidden/>
+    <w:unhideWhenUsed/>
+    <w:rsid w:val="00C179B4"/>
+    <w:rPr>
+      <w:color w:val="800080" w:themeColor="followedHyperlink"/>
+      <w:u w:val="single"/>
+    </w:rPr>
   </w:style>
 </w:styles>
 </file>

</xml_diff>